<commit_message>
Esta es la documetacion
</commit_message>
<xml_diff>
--- a/Documentacion/Documentacion.docx
+++ b/Documentacion/Documentacion.docx
@@ -4014,13 +4014,7 @@
         <w:rPr>
           <w:rFonts w:ascii="Arial" w:hAnsi="Arial" w:cs="Arial"/>
         </w:rPr>
-        <w:t>Adaptarle interfaz gráfica.</w:t>
-      </w:r>
-      <w:r>
-        <w:rPr>
-          <w:rFonts w:ascii="Arial" w:hAnsi="Arial" w:cs="Arial"/>
-        </w:rPr>
-        <w:t xml:space="preserve"> </w:t>
+        <w:t>Adaptarle interfaz gráfica</w:t>
       </w:r>
     </w:p>
     <w:p>
@@ -4246,7 +4240,7 @@
         <v:path o:extrusionok="f" gradientshapeok="t" o:connecttype="rect"/>
         <o:lock v:ext="edit" aspectratio="t"/>
       </v:shapetype>
-      <v:shape id="_x0000_i1058" type="#_x0000_t75" style="width:11.4pt;height:11.4pt" o:bullet="t">
+      <v:shape id="_x0000_i1030" type="#_x0000_t75" style="width:11.4pt;height:11.4pt" o:bullet="t">
         <v:imagedata r:id="rId1" o:title="mso2A53"/>
       </v:shape>
     </w:pict>
@@ -5131,6 +5125,7 @@
     <w:lsdException w:name="HTML Sample" w:semiHidden="1" w:unhideWhenUsed="1"/>
     <w:lsdException w:name="HTML Typewriter" w:semiHidden="1" w:unhideWhenUsed="1"/>
     <w:lsdException w:name="HTML Variable" w:semiHidden="1" w:unhideWhenUsed="1"/>
+    <w:lsdException w:name="Normal Table" w:semiHidden="1" w:unhideWhenUsed="1"/>
     <w:lsdException w:name="annotation subject" w:semiHidden="1" w:unhideWhenUsed="1"/>
     <w:lsdException w:name="No List" w:semiHidden="1" w:unhideWhenUsed="1"/>
     <w:lsdException w:name="Outline List 1" w:semiHidden="1" w:unhideWhenUsed="1"/>
@@ -5177,8 +5172,10 @@
     <w:lsdException w:name="Table Subtle 2" w:semiHidden="1" w:unhideWhenUsed="1"/>
     <w:lsdException w:name="Table Web 1" w:semiHidden="1" w:unhideWhenUsed="1"/>
     <w:lsdException w:name="Table Web 2" w:semiHidden="1" w:unhideWhenUsed="1"/>
+    <w:lsdException w:name="Table Web 3" w:semiHidden="1" w:unhideWhenUsed="1"/>
     <w:lsdException w:name="Balloon Text" w:semiHidden="1" w:unhideWhenUsed="1"/>
     <w:lsdException w:name="Table Grid" w:uiPriority="39"/>
+    <w:lsdException w:name="Table Theme" w:semiHidden="1" w:unhideWhenUsed="1"/>
     <w:lsdException w:name="Placeholder Text" w:semiHidden="1"/>
     <w:lsdException w:name="No Spacing" w:uiPriority="1" w:qFormat="1"/>
     <w:lsdException w:name="Light Shading" w:uiPriority="60"/>

</xml_diff>